<commit_message>
Finito labo2, DA DEBUGGARE
</commit_message>
<xml_diff>
--- a/SecondoAnno/SETI/microbash/Relazione Labo µbash.docx
+++ b/SecondoAnno/SETI/microbash/Relazione Labo µbash.docx
@@ -32,12 +32,25 @@
       </w:pPr>
     </w:p>
     <w:p>
-      <w:pPr>
-        <w:rPr>
-          <w:lang w:val="en-US"/>
-        </w:rPr>
-      </w:pPr>
-    </w:p>
+      <w:r>
+        <w:t>Tutto il codice è c</w:t>
+      </w:r>
+      <w:r>
+        <w:t xml:space="preserve">onsultabile anche sul Repository GitHub pubblico: </w:t>
+      </w:r>
+    </w:p>
+    <w:p>
+      <w:hyperlink r:id="rId5" w:history="1">
+        <w:r>
+          <w:rPr>
+            <w:rStyle w:val="Collegamentoipertestuale"/>
+          </w:rPr>
+          <w:t>Uni-Informatica/SecondoAnno/SETI/microbash at master · marchacio/Uni-Informatica (github.com)</w:t>
+        </w:r>
+      </w:hyperlink>
+    </w:p>
+    <w:p/>
+    <w:p/>
     <w:p>
       <w:pPr>
         <w:pStyle w:val="Titolo1"/>
@@ -1076,22 +1089,6 @@
     </w:p>
     <w:p>
       <w:pPr>
-        <w:rPr>
-          <w:i/>
-          <w:iCs/>
-        </w:rPr>
-      </w:pPr>
-    </w:p>
-    <w:p>
-      <w:pPr>
-        <w:rPr>
-          <w:i/>
-          <w:iCs/>
-        </w:rPr>
-      </w:pPr>
-    </w:p>
-    <w:p>
-      <w:pPr>
         <w:pStyle w:val="Titolo2"/>
       </w:pPr>
       <w:r>
@@ -1166,10 +1163,7 @@
         <w:t xml:space="preserve">: </w:t>
       </w:r>
       <w:r>
-        <w:t xml:space="preserve">controllare che il </w:t>
-      </w:r>
-      <w:r>
-        <w:t>file di input esista</w:t>
+        <w:t>controllare che il file di input esista</w:t>
       </w:r>
     </w:p>
     <w:p>
@@ -1731,10 +1725,7 @@
         <w:t xml:space="preserve">: </w:t>
       </w:r>
       <w:r>
-        <w:t xml:space="preserve">controllare che </w:t>
-      </w:r>
-      <w:r>
-        <w:t>open crei e scriva su un file inesistente</w:t>
+        <w:t>controllare che open crei e scriva su un file inesistente</w:t>
       </w:r>
     </w:p>
     <w:p>
@@ -1872,88 +1863,79 @@
         <w:t xml:space="preserve"> file </w:t>
       </w:r>
       <w:r>
-        <w:t>esistente</w:t>
-      </w:r>
-      <w:r>
+        <w:t>esistente:</w:t>
+      </w:r>
+    </w:p>
+    <w:p>
+      <w:pPr>
+        <w:pStyle w:val="Paragrafoelenco"/>
+        <w:numPr>
+          <w:ilvl w:val="1"/>
+          <w:numId w:val="4"/>
+        </w:numPr>
+        <w:rPr>
+          <w:i/>
+          <w:iCs/>
+        </w:rPr>
+      </w:pPr>
+      <w:r>
+        <w:rPr>
+          <w:i/>
+          <w:iCs/>
+          <w:color w:val="767171" w:themeColor="background2" w:themeShade="80"/>
+        </w:rPr>
+        <w:t>Scopo</w:t>
+      </w:r>
+      <w:r>
+        <w:rPr>
+          <w:i/>
+          <w:iCs/>
+        </w:rPr>
+        <w:t xml:space="preserve">: </w:t>
+      </w:r>
+      <w:r>
+        <w:t>controllare che open apra un file esistente</w:t>
+      </w:r>
+      <w:r>
+        <w:t xml:space="preserve"> in modalità O_TRUNC</w:t>
+      </w:r>
+    </w:p>
+    <w:p>
+      <w:pPr>
+        <w:pStyle w:val="Paragrafoelenco"/>
+        <w:numPr>
+          <w:ilvl w:val="1"/>
+          <w:numId w:val="4"/>
+        </w:numPr>
+        <w:rPr>
+          <w:i/>
+          <w:iCs/>
+        </w:rPr>
+      </w:pPr>
+      <w:r>
+        <w:rPr>
+          <w:i/>
+          <w:iCs/>
+          <w:color w:val="767171" w:themeColor="background2" w:themeShade="80"/>
+        </w:rPr>
+        <w:t>Situazione iniziale</w:t>
+      </w:r>
+      <w:r>
+        <w:rPr>
+          <w:i/>
+          <w:iCs/>
+        </w:rPr>
         <w:t>:</w:t>
       </w:r>
-    </w:p>
-    <w:p>
-      <w:pPr>
-        <w:pStyle w:val="Paragrafoelenco"/>
-        <w:numPr>
-          <w:ilvl w:val="1"/>
-          <w:numId w:val="4"/>
-        </w:numPr>
-        <w:rPr>
-          <w:i/>
-          <w:iCs/>
-        </w:rPr>
-      </w:pPr>
-      <w:r>
-        <w:rPr>
-          <w:i/>
-          <w:iCs/>
-          <w:color w:val="767171" w:themeColor="background2" w:themeShade="80"/>
-        </w:rPr>
-        <w:t>Scopo</w:t>
-      </w:r>
-      <w:r>
-        <w:rPr>
-          <w:i/>
-          <w:iCs/>
-        </w:rPr>
-        <w:t xml:space="preserve">: </w:t>
-      </w:r>
-      <w:r>
-        <w:t>controllare che open</w:t>
-      </w:r>
-      <w:r>
-        <w:t xml:space="preserve"> apra un file esistente</w:t>
-      </w:r>
-      <w:r>
-        <w:t xml:space="preserve"> in modalità O_TRUNC</w:t>
-      </w:r>
-    </w:p>
-    <w:p>
-      <w:pPr>
-        <w:pStyle w:val="Paragrafoelenco"/>
-        <w:numPr>
-          <w:ilvl w:val="1"/>
-          <w:numId w:val="4"/>
-        </w:numPr>
-        <w:rPr>
-          <w:i/>
-          <w:iCs/>
-        </w:rPr>
-      </w:pPr>
-      <w:r>
-        <w:rPr>
-          <w:i/>
-          <w:iCs/>
-          <w:color w:val="767171" w:themeColor="background2" w:themeShade="80"/>
-        </w:rPr>
-        <w:t>Situazione iniziale</w:t>
-      </w:r>
-      <w:r>
-        <w:rPr>
-          <w:i/>
-          <w:iCs/>
-        </w:rPr>
-        <w:t>:</w:t>
-      </w:r>
-      <w:r>
-        <w:rPr>
-          <w:i/>
-          <w:iCs/>
-        </w:rPr>
-        <w:t xml:space="preserve"> </w:t>
-      </w:r>
-      <w:r>
-        <w:t xml:space="preserve">file “out.txt” </w:t>
-      </w:r>
-      <w:r>
-        <w:t>esistente, contenente la stringa “ciao”</w:t>
+      <w:r>
+        <w:rPr>
+          <w:i/>
+          <w:iCs/>
+        </w:rPr>
+        <w:t xml:space="preserve"> </w:t>
+      </w:r>
+      <w:r>
+        <w:t>file “out.txt” esistente, contenente la stringa “ciao”</w:t>
       </w:r>
     </w:p>
     <w:p>
@@ -3224,6 +3206,18 @@
       <w:szCs w:val="26"/>
     </w:rPr>
   </w:style>
+  <w:style w:type="character" w:styleId="Collegamentoipertestuale">
+    <w:name w:val="Hyperlink"/>
+    <w:basedOn w:val="Carpredefinitoparagrafo"/>
+    <w:uiPriority w:val="99"/>
+    <w:semiHidden/>
+    <w:unhideWhenUsed/>
+    <w:rsid w:val="009011F4"/>
+    <w:rPr>
+      <w:color w:val="0000FF"/>
+      <w:u w:val="single"/>
+    </w:rPr>
+  </w:style>
 </w:styles>
 </file>
 

</xml_diff>

<commit_message>
Fix microbash (anche aggiunta estensione $$)
</commit_message>
<xml_diff>
--- a/SecondoAnno/SETI/microbash/Relazione Labo µbash.docx
+++ b/SecondoAnno/SETI/microbash/Relazione Labo µbash.docx
@@ -95,10 +95,7 @@
         </w:numPr>
       </w:pPr>
       <w:r>
-        <w:t>Test parsing della variabile d’ambiente “$PATH”</w:t>
-      </w:r>
-      <w:r>
-        <w:t>:</w:t>
+        <w:t>Test parsing della variabile d’ambiente “$PATH”:</w:t>
       </w:r>
     </w:p>
     <w:p>
@@ -129,10 +126,7 @@
         <w:t xml:space="preserve">: </w:t>
       </w:r>
       <w:r>
-        <w:t xml:space="preserve">controllare che </w:t>
-      </w:r>
-      <w:r>
-        <w:t>vengano espanse le variabili d’ambiente che iniziano con “$”</w:t>
+        <w:t>controllare che vengano espanse le variabili d’ambiente che iniziano con “$”</w:t>
       </w:r>
     </w:p>
     <w:p>
@@ -170,7 +164,10 @@
         <w:t xml:space="preserve"> </w:t>
       </w:r>
       <w:r>
-        <w:t>normale</w:t>
+        <w:t>$PATH</w:t>
+      </w:r>
+      <w:r>
+        <w:t xml:space="preserve"> esistente</w:t>
       </w:r>
     </w:p>
     <w:p>
@@ -263,19 +260,7 @@
         </w:numPr>
       </w:pPr>
       <w:r>
-        <w:t xml:space="preserve">Test parsing della variabile </w:t>
-      </w:r>
-      <w:r>
-        <w:t xml:space="preserve">inesistente </w:t>
-      </w:r>
-      <w:r>
-        <w:t>“$</w:t>
-      </w:r>
-      <w:r>
-        <w:t>prova</w:t>
-      </w:r>
-      <w:r>
-        <w:t>”:</w:t>
+        <w:t>Test parsing della variabile inesistente “$prova”:</w:t>
       </w:r>
     </w:p>
     <w:p>
@@ -306,16 +291,7 @@
         <w:t xml:space="preserve">: </w:t>
       </w:r>
       <w:r>
-        <w:t xml:space="preserve">controllare che </w:t>
-      </w:r>
-      <w:r>
-        <w:t xml:space="preserve">le variabili non inizializzate </w:t>
-      </w:r>
-      <w:r>
-        <w:t xml:space="preserve">vengano </w:t>
-      </w:r>
-      <w:r>
-        <w:t>espanse in una stringa vuota (“”)</w:t>
+        <w:t>controllare che le variabili non inizializzate vengano espanse in una stringa vuota (“”)</w:t>
       </w:r>
     </w:p>
     <w:p>
@@ -350,14 +326,7 @@
           <w:i/>
           <w:iCs/>
         </w:rPr>
-        <w:t xml:space="preserve"> </w:t>
-      </w:r>
-      <w:r>
-        <w:rPr>
-          <w:i/>
-          <w:iCs/>
-        </w:rPr>
-        <w:t>“</w:t>
+        <w:t xml:space="preserve"> “</w:t>
       </w:r>
       <w:r>
         <w:t>prova” non è definito</w:t>
@@ -398,10 +367,7 @@
         <w:t xml:space="preserve"> </w:t>
       </w:r>
       <w:r>
-        <w:t>echo $</w:t>
-      </w:r>
-      <w:r>
-        <w:t>prova</w:t>
+        <w:t>echo $prova</w:t>
       </w:r>
     </w:p>
     <w:p>
@@ -446,20 +412,6 @@
           <w:lang w:val="en-US"/>
         </w:rPr>
         <w:t>vuota)</w:t>
-      </w:r>
-    </w:p>
-    <w:p>
-      <w:pPr>
-        <w:pStyle w:val="Titolo2"/>
-        <w:rPr>
-          <w:lang w:val="en-US"/>
-        </w:rPr>
-      </w:pPr>
-      <w:r>
-        <w:rPr>
-          <w:lang w:val="en-US"/>
-        </w:rPr>
-        <w:t>Test check_cd</w:t>
       </w:r>
     </w:p>
     <w:p>
@@ -471,10 +423,19 @@
         </w:numPr>
       </w:pPr>
       <w:r>
-        <w:t xml:space="preserve">Test </w:t>
-      </w:r>
-      <w:r>
-        <w:t>con altri comandi in coda (stesso risultato con altri comandi in testa):</w:t>
+        <w:t>Test parsing del</w:t>
+      </w:r>
+      <w:r>
+        <w:t xml:space="preserve"> carattere speciale </w:t>
+      </w:r>
+      <w:r>
+        <w:t>“$</w:t>
+      </w:r>
+      <w:r>
+        <w:t>$</w:t>
+      </w:r>
+      <w:r>
+        <w:t>”:</w:t>
       </w:r>
     </w:p>
     <w:p>
@@ -505,7 +466,10 @@
         <w:t xml:space="preserve">: </w:t>
       </w:r>
       <w:r>
-        <w:t>controllare che il check_cd rilevi errori nell’inserimento del comando</w:t>
+        <w:t xml:space="preserve">controllare che </w:t>
+      </w:r>
+      <w:r>
+        <w:t>la stringa “$$” venga espansa nel pid del processo attuale</w:t>
       </w:r>
     </w:p>
     <w:p>
@@ -543,7 +507,7 @@
         <w:t xml:space="preserve"> </w:t>
       </w:r>
       <w:r>
-        <w:t>normale</w:t>
+        <w:t>processo attuale: 3733</w:t>
       </w:r>
     </w:p>
     <w:p>
@@ -564,31 +528,60 @@
           <w:iCs/>
           <w:color w:val="767171" w:themeColor="background2" w:themeShade="80"/>
         </w:rPr>
-        <w:t>Linea inviata alla microbash</w:t>
-      </w:r>
-      <w:r>
-        <w:rPr>
-          <w:i/>
-          <w:iCs/>
-        </w:rPr>
-        <w:t>:</w:t>
-      </w:r>
-      <w:r>
-        <w:rPr>
-          <w:i/>
-          <w:iCs/>
-        </w:rPr>
-        <w:t xml:space="preserve"> </w:t>
-      </w:r>
-      <w:r>
-        <w:t>cd bin | ls</w:t>
-      </w:r>
-    </w:p>
-    <w:p>
-      <w:pPr>
-        <w:pStyle w:val="Paragrafoelenco"/>
-        <w:numPr>
-          <w:ilvl w:val="1"/>
+        <w:t>Line</w:t>
+      </w:r>
+      <w:r>
+        <w:rPr>
+          <w:i/>
+          <w:iCs/>
+          <w:color w:val="767171" w:themeColor="background2" w:themeShade="80"/>
+        </w:rPr>
+        <w:t>e</w:t>
+      </w:r>
+      <w:r>
+        <w:rPr>
+          <w:i/>
+          <w:iCs/>
+          <w:color w:val="767171" w:themeColor="background2" w:themeShade="80"/>
+        </w:rPr>
+        <w:t xml:space="preserve"> inviat</w:t>
+      </w:r>
+      <w:r>
+        <w:rPr>
+          <w:i/>
+          <w:iCs/>
+          <w:color w:val="767171" w:themeColor="background2" w:themeShade="80"/>
+        </w:rPr>
+        <w:t>e</w:t>
+      </w:r>
+      <w:r>
+        <w:rPr>
+          <w:i/>
+          <w:iCs/>
+          <w:color w:val="767171" w:themeColor="background2" w:themeShade="80"/>
+        </w:rPr>
+        <w:t xml:space="preserve"> alla microbash</w:t>
+      </w:r>
+      <w:r>
+        <w:rPr>
+          <w:i/>
+          <w:iCs/>
+        </w:rPr>
+        <w:t>:</w:t>
+      </w:r>
+      <w:r>
+        <w:rPr>
+          <w:i/>
+          <w:iCs/>
+        </w:rPr>
+        <w:t xml:space="preserve"> </w:t>
+      </w:r>
+    </w:p>
+    <w:p>
+      <w:pPr>
+        <w:pStyle w:val="Paragrafoelenco"/>
+        <w:numPr>
+          <w:ilvl w:val="2"/>
           <w:numId w:val="2"/>
         </w:numPr>
         <w:rPr>
@@ -597,46 +590,139 @@
         </w:rPr>
       </w:pPr>
       <w:r>
-        <w:rPr>
-          <w:i/>
-          <w:iCs/>
-          <w:color w:val="767171" w:themeColor="background2" w:themeShade="80"/>
-        </w:rPr>
-        <w:t>Risultato</w:t>
-      </w:r>
-      <w:r>
-        <w:rPr>
-          <w:i/>
-          <w:iCs/>
-        </w:rPr>
-        <w:t>:</w:t>
-      </w:r>
-      <w:r>
-        <w:rPr>
-          <w:i/>
-          <w:iCs/>
-        </w:rPr>
-        <w:t xml:space="preserve"> </w:t>
-      </w:r>
-      <w:r>
-        <w:rPr>
-          <w:i/>
-          <w:iCs/>
-        </w:rPr>
-        <w:t>--</w:t>
-      </w:r>
-      <w:r>
-        <w:t>Errore:</w:t>
-      </w:r>
-      <w:r>
-        <w:rPr>
-          <w:i/>
-          <w:iCs/>
-        </w:rPr>
-        <w:t xml:space="preserve"> </w:t>
-      </w:r>
-      <w:r>
-        <w:t>Il comando cd non può essere utilizzato con altri comandi!</w:t>
+        <w:t>echo $</w:t>
+      </w:r>
+      <w:r>
+        <w:t>$</w:t>
+      </w:r>
+    </w:p>
+    <w:p>
+      <w:pPr>
+        <w:pStyle w:val="Paragrafoelenco"/>
+        <w:numPr>
+          <w:ilvl w:val="2"/>
+          <w:numId w:val="2"/>
+        </w:numPr>
+        <w:rPr>
+          <w:i/>
+          <w:iCs/>
+        </w:rPr>
+      </w:pPr>
+      <w:r>
+        <w:t>kill $$</w:t>
+      </w:r>
+    </w:p>
+    <w:p>
+      <w:pPr>
+        <w:pStyle w:val="Paragrafoelenco"/>
+        <w:numPr>
+          <w:ilvl w:val="1"/>
+          <w:numId w:val="2"/>
+        </w:numPr>
+        <w:rPr>
+          <w:lang w:val="en-US"/>
+        </w:rPr>
+      </w:pPr>
+      <w:r>
+        <w:rPr>
+          <w:i/>
+          <w:iCs/>
+          <w:color w:val="767171" w:themeColor="background2" w:themeShade="80"/>
+          <w:lang w:val="en-US"/>
+        </w:rPr>
+        <w:t>Risultat</w:t>
+      </w:r>
+      <w:r>
+        <w:rPr>
+          <w:i/>
+          <w:iCs/>
+          <w:color w:val="767171" w:themeColor="background2" w:themeShade="80"/>
+          <w:lang w:val="en-US"/>
+        </w:rPr>
+        <w:t>i</w:t>
+      </w:r>
+      <w:r>
+        <w:rPr>
+          <w:i/>
+          <w:iCs/>
+          <w:color w:val="767171" w:themeColor="background2" w:themeShade="80"/>
+          <w:lang w:val="en-US"/>
+        </w:rPr>
+        <w:t xml:space="preserve"> </w:t>
+      </w:r>
+      <w:r>
+        <w:rPr>
+          <w:i/>
+          <w:iCs/>
+          <w:color w:val="767171" w:themeColor="background2" w:themeShade="80"/>
+        </w:rPr>
+        <w:t>(rispettivamente)</w:t>
+      </w:r>
+      <w:r>
+        <w:rPr>
+          <w:i/>
+          <w:iCs/>
+          <w:lang w:val="en-US"/>
+        </w:rPr>
+        <w:t>:</w:t>
+      </w:r>
+    </w:p>
+    <w:p>
+      <w:pPr>
+        <w:pStyle w:val="Paragrafoelenco"/>
+        <w:numPr>
+          <w:ilvl w:val="2"/>
+          <w:numId w:val="2"/>
+        </w:numPr>
+        <w:rPr>
+          <w:lang w:val="en-US"/>
+        </w:rPr>
+      </w:pPr>
+      <w:r>
+        <w:rPr>
+          <w:lang w:val="en-US"/>
+        </w:rPr>
+        <w:t>3733</w:t>
+      </w:r>
+    </w:p>
+    <w:p>
+      <w:pPr>
+        <w:pStyle w:val="Paragrafoelenco"/>
+        <w:numPr>
+          <w:ilvl w:val="2"/>
+          <w:numId w:val="2"/>
+        </w:numPr>
+        <w:rPr>
+          <w:lang w:val="en-US"/>
+        </w:rPr>
+      </w:pPr>
+      <w:r>
+        <w:rPr>
+          <w:lang w:val="en-US"/>
+        </w:rPr>
+        <w:t>Terminated</w:t>
+      </w:r>
+    </w:p>
+    <w:p>
+      <w:pPr>
+        <w:ind w:left="1080"/>
+        <w:rPr>
+          <w:lang w:val="en-US"/>
+        </w:rPr>
+      </w:pPr>
+    </w:p>
+    <w:p>
+      <w:pPr>
+        <w:pStyle w:val="Titolo2"/>
+        <w:rPr>
+          <w:lang w:val="en-US"/>
+        </w:rPr>
+      </w:pPr>
+      <w:r>
+        <w:rPr>
+          <w:lang w:val="en-US"/>
+        </w:rPr>
+        <w:t>Test check_cd</w:t>
       </w:r>
     </w:p>
     <w:p>
@@ -648,6 +734,183 @@
         </w:numPr>
       </w:pPr>
       <w:r>
+        <w:t xml:space="preserve">Test </w:t>
+      </w:r>
+      <w:r>
+        <w:t>con altri comandi in coda (stesso risultato con altri comandi in testa):</w:t>
+      </w:r>
+    </w:p>
+    <w:p>
+      <w:pPr>
+        <w:pStyle w:val="Paragrafoelenco"/>
+        <w:numPr>
+          <w:ilvl w:val="1"/>
+          <w:numId w:val="2"/>
+        </w:numPr>
+        <w:rPr>
+          <w:i/>
+          <w:iCs/>
+        </w:rPr>
+      </w:pPr>
+      <w:r>
+        <w:rPr>
+          <w:i/>
+          <w:iCs/>
+          <w:color w:val="767171" w:themeColor="background2" w:themeShade="80"/>
+        </w:rPr>
+        <w:t>Scopo</w:t>
+      </w:r>
+      <w:r>
+        <w:rPr>
+          <w:i/>
+          <w:iCs/>
+        </w:rPr>
+        <w:t xml:space="preserve">: </w:t>
+      </w:r>
+      <w:r>
+        <w:t>controllare che il check_cd rilevi errori nell’inserimento del comando</w:t>
+      </w:r>
+    </w:p>
+    <w:p>
+      <w:pPr>
+        <w:pStyle w:val="Paragrafoelenco"/>
+        <w:numPr>
+          <w:ilvl w:val="1"/>
+          <w:numId w:val="2"/>
+        </w:numPr>
+        <w:rPr>
+          <w:i/>
+          <w:iCs/>
+        </w:rPr>
+      </w:pPr>
+      <w:r>
+        <w:rPr>
+          <w:i/>
+          <w:iCs/>
+          <w:color w:val="767171" w:themeColor="background2" w:themeShade="80"/>
+        </w:rPr>
+        <w:t>Situazione iniziale</w:t>
+      </w:r>
+      <w:r>
+        <w:rPr>
+          <w:i/>
+          <w:iCs/>
+        </w:rPr>
+        <w:t>:</w:t>
+      </w:r>
+      <w:r>
+        <w:rPr>
+          <w:i/>
+          <w:iCs/>
+        </w:rPr>
+        <w:t xml:space="preserve"> </w:t>
+      </w:r>
+      <w:r>
+        <w:t>non influente nel test</w:t>
+      </w:r>
+    </w:p>
+    <w:p>
+      <w:pPr>
+        <w:pStyle w:val="Paragrafoelenco"/>
+        <w:numPr>
+          <w:ilvl w:val="1"/>
+          <w:numId w:val="2"/>
+        </w:numPr>
+        <w:rPr>
+          <w:i/>
+          <w:iCs/>
+        </w:rPr>
+      </w:pPr>
+      <w:r>
+        <w:rPr>
+          <w:i/>
+          <w:iCs/>
+          <w:color w:val="767171" w:themeColor="background2" w:themeShade="80"/>
+        </w:rPr>
+        <w:t>Linea inviata alla microbash</w:t>
+      </w:r>
+      <w:r>
+        <w:rPr>
+          <w:i/>
+          <w:iCs/>
+        </w:rPr>
+        <w:t>:</w:t>
+      </w:r>
+      <w:r>
+        <w:rPr>
+          <w:i/>
+          <w:iCs/>
+        </w:rPr>
+        <w:t xml:space="preserve"> </w:t>
+      </w:r>
+      <w:r>
+        <w:t>cd bin | ls</w:t>
+      </w:r>
+    </w:p>
+    <w:p>
+      <w:pPr>
+        <w:pStyle w:val="Paragrafoelenco"/>
+        <w:numPr>
+          <w:ilvl w:val="1"/>
+          <w:numId w:val="2"/>
+        </w:numPr>
+        <w:rPr>
+          <w:i/>
+          <w:iCs/>
+        </w:rPr>
+      </w:pPr>
+      <w:r>
+        <w:rPr>
+          <w:i/>
+          <w:iCs/>
+          <w:color w:val="767171" w:themeColor="background2" w:themeShade="80"/>
+        </w:rPr>
+        <w:t>Risultato</w:t>
+      </w:r>
+      <w:r>
+        <w:rPr>
+          <w:i/>
+          <w:iCs/>
+        </w:rPr>
+        <w:t>:</w:t>
+      </w:r>
+      <w:r>
+        <w:rPr>
+          <w:i/>
+          <w:iCs/>
+        </w:rPr>
+        <w:t xml:space="preserve"> </w:t>
+      </w:r>
+      <w:r>
+        <w:rPr>
+          <w:i/>
+          <w:iCs/>
+        </w:rPr>
+        <w:t>--</w:t>
+      </w:r>
+      <w:r>
+        <w:t>Errore:</w:t>
+      </w:r>
+      <w:r>
+        <w:rPr>
+          <w:i/>
+          <w:iCs/>
+        </w:rPr>
+        <w:t xml:space="preserve"> </w:t>
+      </w:r>
+      <w:r>
+        <w:t>Il comando cd non può essere utilizzato con altri comandi!</w:t>
+      </w:r>
+    </w:p>
+    <w:p>
+      <w:pPr>
+        <w:pStyle w:val="Paragrafoelenco"/>
+        <w:numPr>
+          <w:ilvl w:val="0"/>
+          <w:numId w:val="2"/>
+        </w:numPr>
+      </w:pPr>
+      <w:r>
         <w:t>Test con redirezione I/O:</w:t>
       </w:r>
     </w:p>
@@ -700,6 +963,7 @@
           <w:iCs/>
           <w:color w:val="767171" w:themeColor="background2" w:themeShade="80"/>
         </w:rPr>
+        <w:lastRenderedPageBreak/>
         <w:t>Situazione iniziale</w:t>
       </w:r>
       <w:r>
@@ -1060,7 +1324,6 @@
         <w:pStyle w:val="Titolo2"/>
       </w:pPr>
       <w:r>
-        <w:lastRenderedPageBreak/>
         <w:t xml:space="preserve">Test </w:t>
       </w:r>
       <w:r>
@@ -1469,22 +1732,8 @@
     </w:p>
     <w:p>
       <w:pPr>
-        <w:rPr>
-          <w:i/>
-          <w:iCs/>
-        </w:rPr>
-      </w:pPr>
-    </w:p>
-    <w:p>
-      <w:pPr>
-        <w:rPr>
-          <w:i/>
-          <w:iCs/>
-        </w:rPr>
-      </w:pPr>
-    </w:p>
-    <w:p>
-      <w:pPr>
+        <w:pStyle w:val="Paragrafoelenco"/>
+        <w:ind w:left="1440"/>
         <w:rPr>
           <w:i/>
           <w:iCs/>
@@ -1798,7 +2047,7 @@
         <w:t xml:space="preserve"> </w:t>
       </w:r>
       <w:r>
-        <w:t>normale</w:t>
+        <w:t>non influente nel test</w:t>
       </w:r>
     </w:p>
     <w:p>
@@ -2005,7 +2254,7 @@
         <w:t xml:space="preserve"> </w:t>
       </w:r>
       <w:r>
-        <w:t>normale</w:t>
+        <w:t>non influente nel test</w:t>
       </w:r>
     </w:p>
     <w:p>
@@ -2344,6 +2593,7 @@
           <w:iCs/>
           <w:color w:val="767171" w:themeColor="background2" w:themeShade="80"/>
         </w:rPr>
+        <w:lastRenderedPageBreak/>
         <w:t>Situazione iniziale</w:t>
       </w:r>
       <w:r>
@@ -2615,7 +2865,6 @@
           <w:iCs/>
           <w:color w:val="767171" w:themeColor="background2" w:themeShade="80"/>
         </w:rPr>
-        <w:lastRenderedPageBreak/>
         <w:t>Risultato</w:t>
       </w:r>
       <w:r>
@@ -2662,23 +2911,7 @@
             <w:i/>
             <w:iCs/>
           </w:rPr>
-          <w:t>check_redire</w:t>
-        </w:r>
-        <w:r>
-          <w:rPr>
-            <w:rStyle w:val="Collegamentoipertestuale"/>
-            <w:i/>
-            <w:iCs/>
-          </w:rPr>
-          <w:t>c</w:t>
-        </w:r>
-        <w:r>
-          <w:rPr>
-            <w:rStyle w:val="Collegamentoipertestuale"/>
-            <w:i/>
-            <w:iCs/>
-          </w:rPr>
-          <w:t>tions</w:t>
+          <w:t>check_redirections</w:t>
         </w:r>
       </w:hyperlink>
     </w:p>
@@ -2726,10 +2959,7 @@
         <w:t xml:space="preserve">: </w:t>
       </w:r>
       <w:r>
-        <w:t xml:space="preserve">controllare che </w:t>
-      </w:r>
-      <w:r>
-        <w:t>pipe prenda l’output del primo comando e lo mandi al secondo come input.</w:t>
+        <w:t>controllare che pipe prenda l’output del primo comando e lo mandi al secondo come input.</w:t>
       </w:r>
     </w:p>
     <w:p>
@@ -2843,35 +3073,8 @@
         <w:t xml:space="preserve"> </w:t>
       </w:r>
       <w:r>
-        <w:t>microbash</w:t>
-      </w:r>
-      <w:r>
-        <w:t xml:space="preserve"> \n </w:t>
-      </w:r>
-      <w:r>
-        <w:t>microbash.c</w:t>
-      </w:r>
-      <w:r>
-        <w:t xml:space="preserve"> \n </w:t>
-      </w:r>
-      <w:r>
-        <w:t>microbash.o</w:t>
-      </w:r>
-    </w:p>
-    <w:p>
-      <w:pPr>
-        <w:pStyle w:val="Titolo2"/>
-      </w:pPr>
-    </w:p>
-    <w:p>
-      <w:pPr>
-        <w:pStyle w:val="Titolo2"/>
-      </w:pPr>
-    </w:p>
-    <w:p>
-      <w:pPr>
-        <w:pStyle w:val="Titolo2"/>
-      </w:pPr>
+        <w:t>microbash \n microbash.c \n microbash.o</w:t>
+      </w:r>
     </w:p>
     <w:p/>
     <w:p>
@@ -2895,13 +3098,7 @@
         </w:rPr>
       </w:pPr>
       <w:r>
-        <w:t>Test</w:t>
-      </w:r>
-      <w:r>
-        <w:t xml:space="preserve"> esecuzione comandi</w:t>
-      </w:r>
-      <w:r>
-        <w:t>:</w:t>
+        <w:t>Test esecuzione comandi:</w:t>
       </w:r>
     </w:p>
     <w:p>
@@ -2932,10 +3129,7 @@
         <w:t xml:space="preserve">: </w:t>
       </w:r>
       <w:r>
-        <w:t>controllare che</w:t>
-      </w:r>
-      <w:r>
-        <w:t xml:space="preserve"> </w:t>
+        <w:t xml:space="preserve">controllare che </w:t>
       </w:r>
       <w:r>
         <w:t>execvp</w:t>
@@ -3051,10 +3245,7 @@
         </w:numPr>
       </w:pPr>
       <w:r>
-        <w:t>c</w:t>
-      </w:r>
-      <w:r>
-        <w:t>wd</w:t>
+        <w:t>cwd</w:t>
       </w:r>
     </w:p>
     <w:p>
@@ -3191,10 +3382,7 @@
         <w:t xml:space="preserve">: </w:t>
       </w:r>
       <w:r>
-        <w:t xml:space="preserve">controllare che </w:t>
-      </w:r>
-      <w:r>
-        <w:t>l’esecuzione del comando rispetti gli argomenti passati</w:t>
+        <w:t>controllare che l’esecuzione del comando rispetti gli argomenti passati</w:t>
       </w:r>
     </w:p>
     <w:p>
@@ -3361,9 +3549,736 @@
     </w:p>
     <w:p>
       <w:pPr>
-        <w:ind w:left="360"/>
-      </w:pPr>
-    </w:p>
+        <w:pStyle w:val="Titolo2"/>
+      </w:pPr>
+      <w:r>
+        <w:t xml:space="preserve">Test </w:t>
+      </w:r>
+      <w:r>
+        <w:t>wait_for_children</w:t>
+      </w:r>
+    </w:p>
+    <w:p>
+      <w:pPr>
+        <w:pStyle w:val="Paragrafoelenco"/>
+        <w:numPr>
+          <w:ilvl w:val="0"/>
+          <w:numId w:val="4"/>
+        </w:numPr>
+        <w:rPr>
+          <w:i/>
+          <w:iCs/>
+        </w:rPr>
+      </w:pPr>
+      <w:r>
+        <w:t xml:space="preserve">Test </w:t>
+      </w:r>
+      <w:r>
+        <w:t xml:space="preserve">attesa termine esecuzione: </w:t>
+      </w:r>
+    </w:p>
+    <w:p>
+      <w:pPr>
+        <w:pStyle w:val="Paragrafoelenco"/>
+        <w:numPr>
+          <w:ilvl w:val="1"/>
+          <w:numId w:val="4"/>
+        </w:numPr>
+        <w:rPr>
+          <w:i/>
+          <w:iCs/>
+        </w:rPr>
+      </w:pPr>
+      <w:r>
+        <w:rPr>
+          <w:i/>
+          <w:iCs/>
+          <w:color w:val="767171" w:themeColor="background2" w:themeShade="80"/>
+        </w:rPr>
+        <w:t>Scopo</w:t>
+      </w:r>
+      <w:r>
+        <w:rPr>
+          <w:i/>
+          <w:iCs/>
+        </w:rPr>
+        <w:t>:</w:t>
+      </w:r>
+      <w:r>
+        <w:t xml:space="preserve"> controllare che la </w:t>
+      </w:r>
+      <w:r>
+        <w:rPr>
+          <w:rFonts w:cstheme="minorHAnsi"/>
+        </w:rPr>
+        <w:t>µ</w:t>
+      </w:r>
+      <w:r>
+        <w:t xml:space="preserve">bash attenda la fine dell’esecuzione di un comando </w:t>
+      </w:r>
+    </w:p>
+    <w:p>
+      <w:pPr>
+        <w:pStyle w:val="Paragrafoelenco"/>
+        <w:numPr>
+          <w:ilvl w:val="1"/>
+          <w:numId w:val="4"/>
+        </w:numPr>
+        <w:rPr>
+          <w:i/>
+          <w:iCs/>
+        </w:rPr>
+      </w:pPr>
+      <w:r>
+        <w:rPr>
+          <w:i/>
+          <w:iCs/>
+          <w:color w:val="767171" w:themeColor="background2" w:themeShade="80"/>
+        </w:rPr>
+        <w:t>Situazione iniziale</w:t>
+      </w:r>
+      <w:r>
+        <w:rPr>
+          <w:i/>
+          <w:iCs/>
+        </w:rPr>
+        <w:t>:</w:t>
+      </w:r>
+      <w:r>
+        <w:rPr>
+          <w:i/>
+          <w:iCs/>
+        </w:rPr>
+        <w:t xml:space="preserve"> </w:t>
+      </w:r>
+      <w:r>
+        <w:t>non influente nel test</w:t>
+      </w:r>
+    </w:p>
+    <w:p>
+      <w:pPr>
+        <w:pStyle w:val="Paragrafoelenco"/>
+        <w:numPr>
+          <w:ilvl w:val="1"/>
+          <w:numId w:val="4"/>
+        </w:numPr>
+        <w:rPr>
+          <w:i/>
+          <w:iCs/>
+        </w:rPr>
+      </w:pPr>
+      <w:r>
+        <w:rPr>
+          <w:i/>
+          <w:iCs/>
+          <w:color w:val="767171" w:themeColor="background2" w:themeShade="80"/>
+        </w:rPr>
+        <w:lastRenderedPageBreak/>
+        <w:t>Linea inviata alla microbash</w:t>
+      </w:r>
+      <w:r>
+        <w:rPr>
+          <w:i/>
+          <w:iCs/>
+        </w:rPr>
+        <w:t>:</w:t>
+      </w:r>
+      <w:r>
+        <w:rPr>
+          <w:i/>
+          <w:iCs/>
+        </w:rPr>
+        <w:t xml:space="preserve"> </w:t>
+      </w:r>
+      <w:r>
+        <w:t>sleep 10</w:t>
+      </w:r>
+    </w:p>
+    <w:p>
+      <w:pPr>
+        <w:pStyle w:val="Paragrafoelenco"/>
+        <w:numPr>
+          <w:ilvl w:val="1"/>
+          <w:numId w:val="4"/>
+        </w:numPr>
+        <w:rPr>
+          <w:i/>
+          <w:iCs/>
+        </w:rPr>
+      </w:pPr>
+      <w:r>
+        <w:rPr>
+          <w:i/>
+          <w:iCs/>
+          <w:color w:val="767171" w:themeColor="background2" w:themeShade="80"/>
+        </w:rPr>
+        <w:t>Risultato</w:t>
+      </w:r>
+      <w:r>
+        <w:rPr>
+          <w:i/>
+          <w:iCs/>
+        </w:rPr>
+        <w:t>:</w:t>
+      </w:r>
+      <w:r>
+        <w:rPr>
+          <w:i/>
+          <w:iCs/>
+        </w:rPr>
+        <w:t xml:space="preserve"> </w:t>
+      </w:r>
+      <w:r>
+        <w:rPr>
+          <w:i/>
+          <w:iCs/>
+        </w:rPr>
+        <w:t>(microbash ha atteso la fine dell’esecuzione del comando correttamente)</w:t>
+      </w:r>
+    </w:p>
+    <w:p>
+      <w:pPr>
+        <w:pStyle w:val="Paragrafoelenco"/>
+        <w:numPr>
+          <w:ilvl w:val="0"/>
+          <w:numId w:val="4"/>
+        </w:numPr>
+        <w:rPr>
+          <w:i/>
+          <w:iCs/>
+        </w:rPr>
+      </w:pPr>
+      <w:r>
+        <w:t>Test</w:t>
+      </w:r>
+      <w:r>
+        <w:t xml:space="preserve"> uccisione di processo da segnale</w:t>
+      </w:r>
+      <w:r>
+        <w:t xml:space="preserve">: </w:t>
+      </w:r>
+    </w:p>
+    <w:p>
+      <w:pPr>
+        <w:pStyle w:val="Paragrafoelenco"/>
+        <w:numPr>
+          <w:ilvl w:val="1"/>
+          <w:numId w:val="4"/>
+        </w:numPr>
+        <w:rPr>
+          <w:i/>
+          <w:iCs/>
+        </w:rPr>
+      </w:pPr>
+      <w:r>
+        <w:rPr>
+          <w:i/>
+          <w:iCs/>
+          <w:color w:val="767171" w:themeColor="background2" w:themeShade="80"/>
+        </w:rPr>
+        <w:t>Scopo</w:t>
+      </w:r>
+      <w:r>
+        <w:rPr>
+          <w:i/>
+          <w:iCs/>
+        </w:rPr>
+        <w:t>:</w:t>
+      </w:r>
+      <w:r>
+        <w:t xml:space="preserve"> controllare che</w:t>
+      </w:r>
+      <w:r>
+        <w:t>, in caso di interruzione da segnale, il processo termini e venga mostrato l’errore</w:t>
+      </w:r>
+    </w:p>
+    <w:p>
+      <w:pPr>
+        <w:pStyle w:val="Paragrafoelenco"/>
+        <w:numPr>
+          <w:ilvl w:val="1"/>
+          <w:numId w:val="4"/>
+        </w:numPr>
+        <w:rPr>
+          <w:i/>
+          <w:iCs/>
+        </w:rPr>
+      </w:pPr>
+      <w:r>
+        <w:rPr>
+          <w:i/>
+          <w:iCs/>
+          <w:color w:val="767171" w:themeColor="background2" w:themeShade="80"/>
+        </w:rPr>
+        <w:t>Situazione iniziale</w:t>
+      </w:r>
+      <w:r>
+        <w:rPr>
+          <w:i/>
+          <w:iCs/>
+        </w:rPr>
+        <w:t>:</w:t>
+      </w:r>
+      <w:r>
+        <w:rPr>
+          <w:i/>
+          <w:iCs/>
+        </w:rPr>
+        <w:t xml:space="preserve"> </w:t>
+      </w:r>
+      <w:r>
+        <w:t>non influente nel test</w:t>
+      </w:r>
+    </w:p>
+    <w:p>
+      <w:pPr>
+        <w:pStyle w:val="Paragrafoelenco"/>
+        <w:numPr>
+          <w:ilvl w:val="1"/>
+          <w:numId w:val="4"/>
+        </w:numPr>
+        <w:rPr>
+          <w:i/>
+          <w:iCs/>
+        </w:rPr>
+      </w:pPr>
+      <w:r>
+        <w:rPr>
+          <w:i/>
+          <w:iCs/>
+          <w:color w:val="767171" w:themeColor="background2" w:themeShade="80"/>
+        </w:rPr>
+        <w:t>Linea inviata alla microbash</w:t>
+      </w:r>
+      <w:r>
+        <w:rPr>
+          <w:i/>
+          <w:iCs/>
+        </w:rPr>
+        <w:t>:</w:t>
+      </w:r>
+      <w:r>
+        <w:rPr>
+          <w:i/>
+          <w:iCs/>
+        </w:rPr>
+        <w:t xml:space="preserve"> </w:t>
+      </w:r>
+      <w:r>
+        <w:t>sleep 10</w:t>
+      </w:r>
+      <w:r>
+        <w:t>00</w:t>
+      </w:r>
+    </w:p>
+    <w:p>
+      <w:pPr>
+        <w:pStyle w:val="Paragrafoelenco"/>
+        <w:numPr>
+          <w:ilvl w:val="1"/>
+          <w:numId w:val="4"/>
+        </w:numPr>
+        <w:rPr>
+          <w:i/>
+          <w:iCs/>
+        </w:rPr>
+      </w:pPr>
+      <w:r>
+        <w:rPr>
+          <w:i/>
+          <w:iCs/>
+          <w:color w:val="767171" w:themeColor="background2" w:themeShade="80"/>
+        </w:rPr>
+        <w:t>Operazioni extra:</w:t>
+      </w:r>
+      <w:r>
+        <w:rPr>
+          <w:i/>
+          <w:iCs/>
+        </w:rPr>
+        <w:t xml:space="preserve"> </w:t>
+      </w:r>
+      <w:r>
+        <w:t>apertura del programma “htop” in un secondo terminale per uccidere il processo “sleep”</w:t>
+      </w:r>
+    </w:p>
+    <w:p>
+      <w:pPr>
+        <w:pStyle w:val="Paragrafoelenco"/>
+        <w:numPr>
+          <w:ilvl w:val="1"/>
+          <w:numId w:val="4"/>
+        </w:numPr>
+        <w:rPr>
+          <w:i/>
+          <w:iCs/>
+        </w:rPr>
+      </w:pPr>
+      <w:r>
+        <w:rPr>
+          <w:i/>
+          <w:iCs/>
+          <w:color w:val="767171" w:themeColor="background2" w:themeShade="80"/>
+        </w:rPr>
+        <w:t>Risultato</w:t>
+      </w:r>
+      <w:r>
+        <w:rPr>
+          <w:i/>
+          <w:iCs/>
+        </w:rPr>
+        <w:t>:</w:t>
+      </w:r>
+      <w:r>
+        <w:rPr>
+          <w:i/>
+          <w:iCs/>
+        </w:rPr>
+        <w:t xml:space="preserve"> </w:t>
+      </w:r>
+      <w:r>
+        <w:t>--Errore: Processo ucciso da segnale</w:t>
+      </w:r>
+      <w:r>
+        <w:t xml:space="preserve"> (esecuzione del comando sleep terminata)</w:t>
+      </w:r>
+    </w:p>
+    <w:p>
+      <w:pPr>
+        <w:pStyle w:val="Paragrafoelenco"/>
+        <w:numPr>
+          <w:ilvl w:val="0"/>
+          <w:numId w:val="4"/>
+        </w:numPr>
+        <w:rPr>
+          <w:i/>
+          <w:iCs/>
+        </w:rPr>
+      </w:pPr>
+      <w:r>
+        <w:t>Test</w:t>
+      </w:r>
+      <w:r>
+        <w:t xml:space="preserve"> EXITSTATUS</w:t>
+      </w:r>
+      <w:r>
+        <w:t xml:space="preserve">: </w:t>
+      </w:r>
+    </w:p>
+    <w:p>
+      <w:pPr>
+        <w:pStyle w:val="Paragrafoelenco"/>
+        <w:numPr>
+          <w:ilvl w:val="1"/>
+          <w:numId w:val="4"/>
+        </w:numPr>
+        <w:rPr>
+          <w:i/>
+          <w:iCs/>
+        </w:rPr>
+      </w:pPr>
+      <w:r>
+        <w:rPr>
+          <w:i/>
+          <w:iCs/>
+          <w:color w:val="767171" w:themeColor="background2" w:themeShade="80"/>
+        </w:rPr>
+        <w:t>Scopo</w:t>
+      </w:r>
+      <w:r>
+        <w:rPr>
+          <w:i/>
+          <w:iCs/>
+        </w:rPr>
+        <w:t>:</w:t>
+      </w:r>
+      <w:r>
+        <w:t xml:space="preserve"> controllare che la </w:t>
+      </w:r>
+      <w:r>
+        <w:rPr>
+          <w:rFonts w:cstheme="minorHAnsi"/>
+        </w:rPr>
+        <w:t>µ</w:t>
+      </w:r>
+      <w:r>
+        <w:t xml:space="preserve">bash </w:t>
+      </w:r>
+      <w:r>
+        <w:t>stampi un messaggio di errore contenente l’EXITSTATUS quando l’esecuzione di un programma fallisce</w:t>
+      </w:r>
+    </w:p>
+    <w:p>
+      <w:pPr>
+        <w:pStyle w:val="Paragrafoelenco"/>
+        <w:numPr>
+          <w:ilvl w:val="1"/>
+          <w:numId w:val="4"/>
+        </w:numPr>
+        <w:rPr>
+          <w:i/>
+          <w:iCs/>
+        </w:rPr>
+      </w:pPr>
+      <w:r>
+        <w:rPr>
+          <w:i/>
+          <w:iCs/>
+          <w:color w:val="767171" w:themeColor="background2" w:themeShade="80"/>
+        </w:rPr>
+        <w:t>Situazione iniziale</w:t>
+      </w:r>
+      <w:r>
+        <w:rPr>
+          <w:i/>
+          <w:iCs/>
+        </w:rPr>
+        <w:t>:</w:t>
+      </w:r>
+      <w:r>
+        <w:rPr>
+          <w:i/>
+          <w:iCs/>
+        </w:rPr>
+        <w:t xml:space="preserve"> </w:t>
+      </w:r>
+      <w:r>
+        <w:t>comando “cwd” non installato</w:t>
+      </w:r>
+      <w:r>
+        <w:t xml:space="preserve"> e pagina man </w:t>
+      </w:r>
+      <w:r>
+        <w:t>WIFSIGNALED</w:t>
+      </w:r>
+      <w:r>
+        <w:rPr>
+          <w:i/>
+          <w:iCs/>
+        </w:rPr>
+        <w:t xml:space="preserve"> </w:t>
+      </w:r>
+      <w:r>
+        <w:t>non esistente</w:t>
+      </w:r>
+    </w:p>
+    <w:p>
+      <w:pPr>
+        <w:pStyle w:val="Paragrafoelenco"/>
+        <w:numPr>
+          <w:ilvl w:val="1"/>
+          <w:numId w:val="4"/>
+        </w:numPr>
+        <w:rPr>
+          <w:i/>
+          <w:iCs/>
+        </w:rPr>
+      </w:pPr>
+      <w:r>
+        <w:rPr>
+          <w:i/>
+          <w:iCs/>
+          <w:color w:val="767171" w:themeColor="background2" w:themeShade="80"/>
+        </w:rPr>
+        <w:t>Line</w:t>
+      </w:r>
+      <w:r>
+        <w:rPr>
+          <w:i/>
+          <w:iCs/>
+          <w:color w:val="767171" w:themeColor="background2" w:themeShade="80"/>
+        </w:rPr>
+        <w:t>e</w:t>
+      </w:r>
+      <w:r>
+        <w:rPr>
+          <w:i/>
+          <w:iCs/>
+          <w:color w:val="767171" w:themeColor="background2" w:themeShade="80"/>
+        </w:rPr>
+        <w:t xml:space="preserve"> inviat</w:t>
+      </w:r>
+      <w:r>
+        <w:rPr>
+          <w:i/>
+          <w:iCs/>
+          <w:color w:val="767171" w:themeColor="background2" w:themeShade="80"/>
+        </w:rPr>
+        <w:t xml:space="preserve">e </w:t>
+      </w:r>
+      <w:r>
+        <w:rPr>
+          <w:i/>
+          <w:iCs/>
+          <w:color w:val="767171" w:themeColor="background2" w:themeShade="80"/>
+        </w:rPr>
+        <w:t>alla microbash</w:t>
+      </w:r>
+      <w:r>
+        <w:rPr>
+          <w:i/>
+          <w:iCs/>
+        </w:rPr>
+        <w:t>:</w:t>
+      </w:r>
+      <w:r>
+        <w:rPr>
+          <w:i/>
+          <w:iCs/>
+        </w:rPr>
+        <w:t xml:space="preserve"> </w:t>
+      </w:r>
+    </w:p>
+    <w:p>
+      <w:pPr>
+        <w:pStyle w:val="Paragrafoelenco"/>
+        <w:numPr>
+          <w:ilvl w:val="2"/>
+          <w:numId w:val="4"/>
+        </w:numPr>
+        <w:rPr>
+          <w:i/>
+          <w:iCs/>
+        </w:rPr>
+      </w:pPr>
+      <w:r>
+        <w:t>c</w:t>
+      </w:r>
+      <w:r>
+        <w:t>wd</w:t>
+      </w:r>
+    </w:p>
+    <w:p>
+      <w:pPr>
+        <w:pStyle w:val="Paragrafoelenco"/>
+        <w:numPr>
+          <w:ilvl w:val="2"/>
+          <w:numId w:val="4"/>
+        </w:numPr>
+        <w:rPr>
+          <w:i/>
+          <w:iCs/>
+        </w:rPr>
+      </w:pPr>
+      <w:r>
+        <w:rPr>
+          <w:i/>
+          <w:iCs/>
+        </w:rPr>
+        <w:t>man WIFSIGNALED</w:t>
+      </w:r>
+    </w:p>
+    <w:p>
+      <w:pPr>
+        <w:pStyle w:val="Paragrafoelenco"/>
+        <w:numPr>
+          <w:ilvl w:val="1"/>
+          <w:numId w:val="4"/>
+        </w:numPr>
+        <w:rPr>
+          <w:i/>
+          <w:iCs/>
+        </w:rPr>
+      </w:pPr>
+      <w:r>
+        <w:rPr>
+          <w:i/>
+          <w:iCs/>
+          <w:color w:val="767171" w:themeColor="background2" w:themeShade="80"/>
+        </w:rPr>
+        <w:t>Risultat</w:t>
+      </w:r>
+      <w:r>
+        <w:rPr>
+          <w:i/>
+          <w:iCs/>
+          <w:color w:val="767171" w:themeColor="background2" w:themeShade="80"/>
+        </w:rPr>
+        <w:t>i (rispettivamente)</w:t>
+      </w:r>
+      <w:r>
+        <w:rPr>
+          <w:i/>
+          <w:iCs/>
+        </w:rPr>
+        <w:t>:</w:t>
+      </w:r>
+    </w:p>
+    <w:p>
+      <w:pPr>
+        <w:pStyle w:val="Paragrafoelenco"/>
+        <w:numPr>
+          <w:ilvl w:val="2"/>
+          <w:numId w:val="4"/>
+        </w:numPr>
+        <w:rPr>
+          <w:i/>
+          <w:iCs/>
+        </w:rPr>
+      </w:pPr>
+      <w:r>
+        <w:rPr>
+          <w:i/>
+          <w:iCs/>
+        </w:rPr>
+        <w:t>--Errore: file/comando non esistente e/o permessi mancanti</w:t>
+      </w:r>
+    </w:p>
+    <w:p>
+      <w:pPr>
+        <w:pStyle w:val="Paragrafoelenco"/>
+        <w:ind w:left="2160"/>
+        <w:rPr>
+          <w:i/>
+          <w:iCs/>
+        </w:rPr>
+      </w:pPr>
+      <w:r>
+        <w:rPr>
+          <w:i/>
+          <w:iCs/>
+        </w:rPr>
+        <w:t>-------Exit status: 1-------</w:t>
+      </w:r>
+    </w:p>
+    <w:p>
+      <w:pPr>
+        <w:pStyle w:val="Paragrafoelenco"/>
+        <w:numPr>
+          <w:ilvl w:val="2"/>
+          <w:numId w:val="4"/>
+        </w:numPr>
+        <w:rPr>
+          <w:i/>
+          <w:iCs/>
+        </w:rPr>
+      </w:pPr>
+      <w:r>
+        <w:rPr>
+          <w:i/>
+          <w:iCs/>
+        </w:rPr>
+        <w:t>No manual entry for WIFSIGNALED</w:t>
+      </w:r>
+    </w:p>
+    <w:p>
+      <w:pPr>
+        <w:pStyle w:val="Paragrafoelenco"/>
+        <w:ind w:left="2160"/>
+        <w:rPr>
+          <w:i/>
+          <w:iCs/>
+        </w:rPr>
+      </w:pPr>
+      <w:r>
+        <w:rPr>
+          <w:i/>
+          <w:iCs/>
+        </w:rPr>
+        <w:t>-------Exit status: 16-------</w:t>
+      </w:r>
+    </w:p>
+    <w:p/>
     <w:sectPr>
       <w:pgSz w:w="11906" w:h="16838"/>
       <w:pgMar w:top="1417" w:right="1134" w:bottom="1134" w:left="1134" w:header="708" w:footer="708" w:gutter="0"/>
@@ -3692,6 +4607,119 @@
     </w:lvl>
   </w:abstractNum>
   <w:abstractNum w:abstractNumId="3" w15:restartNumberingAfterBreak="0">
+    <w:nsid w:val="53B170B8"/>
+    <w:multiLevelType w:val="hybridMultilevel"/>
+    <w:tmpl w:val="3066067C"/>
+    <w:lvl w:ilvl="0" w:tplc="04100001">
+      <w:start w:val="1"/>
+      <w:numFmt w:val="bullet"/>
+      <w:lvlText w:val=""/>
+      <w:lvlJc w:val="left"/>
+      <w:pPr>
+        <w:ind w:left="2484" w:hanging="360"/>
+      </w:pPr>
+      <w:rPr>
+        <w:rFonts w:ascii="Symbol" w:hAnsi="Symbol" w:hint="default"/>
+      </w:rPr>
+    </w:lvl>
+    <w:lvl w:ilvl="1" w:tplc="04100003" w:tentative="1">
+      <w:start w:val="1"/>
+      <w:numFmt w:val="bullet"/>
+      <w:lvlText w:val="o"/>
+      <w:lvlJc w:val="left"/>
+      <w:pPr>
+        <w:ind w:left="3204" w:hanging="360"/>
+      </w:pPr>
+      <w:rPr>
+        <w:rFonts w:ascii="Courier New" w:hAnsi="Courier New" w:cs="Courier New" w:hint="default"/>
+      </w:rPr>
+    </w:lvl>
+    <w:lvl w:ilvl="2" w:tplc="04100005" w:tentative="1">
+      <w:start w:val="1"/>
+      <w:numFmt w:val="bullet"/>
+      <w:lvlText w:val=""/>
+      <w:lvlJc w:val="left"/>
+      <w:pPr>
+        <w:ind w:left="3924" w:hanging="360"/>
+      </w:pPr>
+      <w:rPr>
+        <w:rFonts w:ascii="Wingdings" w:hAnsi="Wingdings" w:hint="default"/>
+      </w:rPr>
+    </w:lvl>
+    <w:lvl w:ilvl="3" w:tplc="04100001" w:tentative="1">
+      <w:start w:val="1"/>
+      <w:numFmt w:val="bullet"/>
+      <w:lvlText w:val=""/>
+      <w:lvlJc w:val="left"/>
+      <w:pPr>
+        <w:ind w:left="4644" w:hanging="360"/>
+      </w:pPr>
+      <w:rPr>
+        <w:rFonts w:ascii="Symbol" w:hAnsi="Symbol" w:hint="default"/>
+      </w:rPr>
+    </w:lvl>
+    <w:lvl w:ilvl="4" w:tplc="04100003" w:tentative="1">
+      <w:start w:val="1"/>
+      <w:numFmt w:val="bullet"/>
+      <w:lvlText w:val="o"/>
+      <w:lvlJc w:val="left"/>
+      <w:pPr>
+        <w:ind w:left="5364" w:hanging="360"/>
+      </w:pPr>
+      <w:rPr>
+        <w:rFonts w:ascii="Courier New" w:hAnsi="Courier New" w:cs="Courier New" w:hint="default"/>
+      </w:rPr>
+    </w:lvl>
+    <w:lvl w:ilvl="5" w:tplc="04100005" w:tentative="1">
+      <w:start w:val="1"/>
+      <w:numFmt w:val="bullet"/>
+      <w:lvlText w:val=""/>
+      <w:lvlJc w:val="left"/>
+      <w:pPr>
+        <w:ind w:left="6084" w:hanging="360"/>
+      </w:pPr>
+      <w:rPr>
+        <w:rFonts w:ascii="Wingdings" w:hAnsi="Wingdings" w:hint="default"/>
+      </w:rPr>
+    </w:lvl>
+    <w:lvl w:ilvl="6" w:tplc="04100001" w:tentative="1">
+      <w:start w:val="1"/>
+      <w:numFmt w:val="bullet"/>
+      <w:lvlText w:val=""/>
+      <w:lvlJc w:val="left"/>
+      <w:pPr>
+        <w:ind w:left="6804" w:hanging="360"/>
+      </w:pPr>
+      <w:rPr>
+        <w:rFonts w:ascii="Symbol" w:hAnsi="Symbol" w:hint="default"/>
+      </w:rPr>
+    </w:lvl>
+    <w:lvl w:ilvl="7" w:tplc="04100003" w:tentative="1">
+      <w:start w:val="1"/>
+      <w:numFmt w:val="bullet"/>
+      <w:lvlText w:val="o"/>
+      <w:lvlJc w:val="left"/>
+      <w:pPr>
+        <w:ind w:left="7524" w:hanging="360"/>
+      </w:pPr>
+      <w:rPr>
+        <w:rFonts w:ascii="Courier New" w:hAnsi="Courier New" w:cs="Courier New" w:hint="default"/>
+      </w:rPr>
+    </w:lvl>
+    <w:lvl w:ilvl="8" w:tplc="04100005" w:tentative="1">
+      <w:start w:val="1"/>
+      <w:numFmt w:val="bullet"/>
+      <w:lvlText w:val=""/>
+      <w:lvlJc w:val="left"/>
+      <w:pPr>
+        <w:ind w:left="8244" w:hanging="360"/>
+      </w:pPr>
+      <w:rPr>
+        <w:rFonts w:ascii="Wingdings" w:hAnsi="Wingdings" w:hint="default"/>
+      </w:rPr>
+    </w:lvl>
+  </w:abstractNum>
+  <w:abstractNum w:abstractNumId="4" w15:restartNumberingAfterBreak="0">
     <w:nsid w:val="626D3E85"/>
     <w:multiLevelType w:val="hybridMultilevel"/>
     <w:tmpl w:val="74D8ED08"/>
@@ -3808,13 +4836,16 @@
     <w:abstractNumId w:val="1"/>
   </w:num>
   <w:num w:numId="2" w16cid:durableId="540634538">
-    <w:abstractNumId w:val="3"/>
+    <w:abstractNumId w:val="4"/>
   </w:num>
   <w:num w:numId="3" w16cid:durableId="4408084">
     <w:abstractNumId w:val="0"/>
   </w:num>
   <w:num w:numId="4" w16cid:durableId="654067933">
     <w:abstractNumId w:val="2"/>
+  </w:num>
+  <w:num w:numId="5" w16cid:durableId="834764523">
+    <w:abstractNumId w:val="3"/>
   </w:num>
 </w:numbering>
 </file>

</xml_diff>